<commit_message>
Media to XML transform
</commit_message>
<xml_diff>
--- a/documents/Jasper Media Data Transformations.docx
+++ b/documents/Jasper Media Data Transformations.docx
@@ -3,8 +3,6 @@
 <w:document xmlns:wpc="http://schemas.microsoft.com/office/word/2010/wordprocessingCanvas" xmlns:mc="http://schemas.openxmlformats.org/markup-compatibility/2006" xmlns:o="urn:schemas-microsoft-com:office:office" xmlns:r="http://schemas.openxmlformats.org/officeDocument/2006/relationships" xmlns:m="http://schemas.openxmlformats.org/officeDocument/2006/math" xmlns:v="urn:schemas-microsoft-com:vml" xmlns:wp14="http://schemas.microsoft.com/office/word/2010/wordprocessingDrawing" xmlns:wp="http://schemas.openxmlformats.org/drawingml/2006/wordprocessingDrawing" xmlns:w10="urn:schemas-microsoft-com:office:word" xmlns:w="http://schemas.openxmlformats.org/wordprocessingml/2006/main" xmlns:w14="http://schemas.microsoft.com/office/word/2010/wordml" xmlns:wpg="http://schemas.microsoft.com/office/word/2010/wordprocessingGroup" xmlns:wpi="http://schemas.microsoft.com/office/word/2010/wordprocessingInk" xmlns:wne="http://schemas.microsoft.com/office/word/2006/wordml" xmlns:wps="http://schemas.microsoft.com/office/word/2010/wordprocessingShape" mc:Ignorable="w14 wp14">
   <w:body>
     <w:p>
-      <w:bookmarkStart w:id="0" w:name="_GoBack"/>
-      <w:bookmarkEnd w:id="0"/>
       <w:r>
         <w:rPr>
           <w:noProof/>
@@ -12,7 +10,7 @@
         <mc:AlternateContent>
           <mc:Choice Requires="wps">
             <w:drawing>
-              <wp:anchor distT="0" distB="0" distL="114300" distR="114300" simplePos="0" relativeHeight="251696128" behindDoc="0" locked="0" layoutInCell="1" allowOverlap="1">
+              <wp:anchor distT="0" distB="0" distL="114300" distR="114300" simplePos="0" relativeHeight="251696128" behindDoc="0" locked="0" layoutInCell="1" allowOverlap="1" wp14:anchorId="0923C40E" wp14:editId="3C24F1BA">
                 <wp:simplePos x="0" y="0"/>
                 <wp:positionH relativeFrom="column">
                   <wp:posOffset>-723900</wp:posOffset>
@@ -134,7 +132,7 @@
         <mc:AlternateContent>
           <mc:Choice Requires="wps">
             <w:drawing>
-              <wp:anchor distT="0" distB="0" distL="114300" distR="114300" simplePos="0" relativeHeight="251657214" behindDoc="0" locked="0" layoutInCell="1" allowOverlap="1" wp14:anchorId="51ED2CA7" wp14:editId="12D6D17F">
+              <wp:anchor distT="0" distB="0" distL="114300" distR="114300" simplePos="0" relativeHeight="251657214" behindDoc="0" locked="0" layoutInCell="1" allowOverlap="1" wp14:anchorId="705A3F97" wp14:editId="51466796">
                 <wp:simplePos x="0" y="0"/>
                 <wp:positionH relativeFrom="column">
                   <wp:posOffset>2203450</wp:posOffset>
@@ -190,7 +188,7 @@
                               <w:jc w:val="center"/>
                             </w:pPr>
                             <w:r>
-                              <w:t>Adapter</w:t>
+                              <w:t>Agent</w:t>
                             </w:r>
                           </w:p>
                         </w:txbxContent>
@@ -223,7 +221,7 @@
                         <w:jc w:val="center"/>
                       </w:pPr>
                       <w:r>
-                        <w:t>Adapter</w:t>
+                        <w:t>Agent</w:t>
                       </w:r>
                     </w:p>
                   </w:txbxContent>
@@ -242,7 +240,7 @@
         <mc:AlternateContent>
           <mc:Choice Requires="wps">
             <w:drawing>
-              <wp:anchor distT="0" distB="0" distL="114300" distR="114300" simplePos="0" relativeHeight="251673600" behindDoc="0" locked="0" layoutInCell="1" allowOverlap="1" wp14:anchorId="3388CB6F" wp14:editId="21F12E6D">
+              <wp:anchor distT="0" distB="0" distL="114300" distR="114300" simplePos="0" relativeHeight="251673600" behindDoc="0" locked="0" layoutInCell="1" allowOverlap="1" wp14:anchorId="1500B658" wp14:editId="57600112">
                 <wp:simplePos x="0" y="0"/>
                 <wp:positionH relativeFrom="column">
                   <wp:posOffset>1579245</wp:posOffset>
@@ -315,7 +313,7 @@
         <mc:AlternateContent>
           <mc:Choice Requires="wps">
             <w:drawing>
-              <wp:anchor distT="0" distB="0" distL="114300" distR="114300" simplePos="0" relativeHeight="251672576" behindDoc="0" locked="0" layoutInCell="1" allowOverlap="1" wp14:anchorId="3C8EE1EA" wp14:editId="507DB170">
+              <wp:anchor distT="0" distB="0" distL="114300" distR="114300" simplePos="0" relativeHeight="251672576" behindDoc="0" locked="0" layoutInCell="1" allowOverlap="1" wp14:anchorId="1915E4BC" wp14:editId="77F4C7ED">
                 <wp:simplePos x="0" y="0"/>
                 <wp:positionH relativeFrom="column">
                   <wp:posOffset>1579245</wp:posOffset>
@@ -384,7 +382,7 @@
         <mc:AlternateContent>
           <mc:Choice Requires="wps">
             <w:drawing>
-              <wp:anchor distT="0" distB="0" distL="114300" distR="114300" simplePos="0" relativeHeight="251689984" behindDoc="0" locked="0" layoutInCell="1" allowOverlap="1" wp14:anchorId="010CF0F4" wp14:editId="68847D41">
+              <wp:anchor distT="0" distB="0" distL="114300" distR="114300" simplePos="0" relativeHeight="251689984" behindDoc="0" locked="0" layoutInCell="1" allowOverlap="1" wp14:anchorId="04A6C1D1" wp14:editId="0C662600">
                 <wp:simplePos x="0" y="0"/>
                 <wp:positionH relativeFrom="column">
                   <wp:posOffset>1632519</wp:posOffset>
@@ -491,7 +489,7 @@
         <mc:AlternateContent>
           <mc:Choice Requires="wps">
             <w:drawing>
-              <wp:anchor distT="0" distB="0" distL="114300" distR="114300" simplePos="0" relativeHeight="251683840" behindDoc="0" locked="0" layoutInCell="1" allowOverlap="1" wp14:anchorId="3DC624CB" wp14:editId="757E608D">
+              <wp:anchor distT="0" distB="0" distL="114300" distR="114300" simplePos="0" relativeHeight="251683840" behindDoc="0" locked="0" layoutInCell="1" allowOverlap="1" wp14:anchorId="45CC94E2" wp14:editId="5478757F">
                 <wp:simplePos x="0" y="0"/>
                 <wp:positionH relativeFrom="column">
                   <wp:posOffset>2722245</wp:posOffset>
@@ -590,7 +588,7 @@
         <mc:AlternateContent>
           <mc:Choice Requires="wps">
             <w:drawing>
-              <wp:anchor distT="0" distB="0" distL="114300" distR="114300" simplePos="0" relativeHeight="251686912" behindDoc="0" locked="0" layoutInCell="1" allowOverlap="1" wp14:anchorId="0C4AF524" wp14:editId="32AB198E">
+              <wp:anchor distT="0" distB="0" distL="114300" distR="114300" simplePos="0" relativeHeight="251686912" behindDoc="0" locked="0" layoutInCell="1" allowOverlap="1" wp14:anchorId="2C406959" wp14:editId="3E163780">
                 <wp:simplePos x="0" y="0"/>
                 <wp:positionH relativeFrom="column">
                   <wp:posOffset>2649064</wp:posOffset>
@@ -700,7 +698,7 @@
         <mc:AlternateContent>
           <mc:Choice Requires="wps">
             <w:drawing>
-              <wp:anchor distT="0" distB="0" distL="114300" distR="114300" simplePos="0" relativeHeight="251688960" behindDoc="0" locked="0" layoutInCell="1" allowOverlap="1" wp14:anchorId="69002E41" wp14:editId="46FB735E">
+              <wp:anchor distT="0" distB="0" distL="114300" distR="114300" simplePos="0" relativeHeight="251688960" behindDoc="0" locked="0" layoutInCell="1" allowOverlap="1" wp14:anchorId="755BFDDE" wp14:editId="65271BB7">
                 <wp:simplePos x="0" y="0"/>
                 <wp:positionH relativeFrom="column">
                   <wp:posOffset>4044315</wp:posOffset>
@@ -797,7 +795,7 @@
         <mc:AlternateContent>
           <mc:Choice Requires="wps">
             <w:drawing>
-              <wp:anchor distT="0" distB="0" distL="114300" distR="114300" simplePos="0" relativeHeight="251681792" behindDoc="0" locked="0" layoutInCell="1" allowOverlap="1" wp14:anchorId="3785AB60" wp14:editId="1E0C4DA1">
+              <wp:anchor distT="0" distB="0" distL="114300" distR="114300" simplePos="0" relativeHeight="251681792" behindDoc="0" locked="0" layoutInCell="1" allowOverlap="1" wp14:anchorId="285F353E" wp14:editId="678A455E">
                 <wp:simplePos x="0" y="0"/>
                 <wp:positionH relativeFrom="column">
                   <wp:posOffset>2212563</wp:posOffset>
@@ -942,7 +940,7 @@
         <mc:AlternateContent>
           <mc:Choice Requires="wps">
             <w:drawing>
-              <wp:anchor distT="0" distB="0" distL="114300" distR="114300" simplePos="0" relativeHeight="251684864" behindDoc="0" locked="0" layoutInCell="1" allowOverlap="1" wp14:anchorId="590AE577" wp14:editId="1211E71E">
+              <wp:anchor distT="0" distB="0" distL="114300" distR="114300" simplePos="0" relativeHeight="251684864" behindDoc="0" locked="0" layoutInCell="1" allowOverlap="1" wp14:anchorId="3E9409AE" wp14:editId="50442C94">
                 <wp:simplePos x="0" y="0"/>
                 <wp:positionH relativeFrom="column">
                   <wp:posOffset>-338859</wp:posOffset>
@@ -1052,7 +1050,7 @@
         <mc:AlternateContent>
           <mc:Choice Requires="wps">
             <w:drawing>
-              <wp:anchor distT="0" distB="0" distL="114300" distR="114300" simplePos="0" relativeHeight="251670528" behindDoc="0" locked="0" layoutInCell="1" allowOverlap="1" wp14:anchorId="53DC180E" wp14:editId="3D93A6BB">
+              <wp:anchor distT="0" distB="0" distL="114300" distR="114300" simplePos="0" relativeHeight="251670528" behindDoc="0" locked="0" layoutInCell="1" allowOverlap="1" wp14:anchorId="626F17D5" wp14:editId="5AF24010">
                 <wp:simplePos x="0" y="0"/>
                 <wp:positionH relativeFrom="column">
                   <wp:posOffset>723900</wp:posOffset>
@@ -1167,7 +1165,7 @@
         <mc:AlternateContent>
           <mc:Choice Requires="wps">
             <w:drawing>
-              <wp:anchor distT="0" distB="0" distL="114300" distR="114300" simplePos="0" relativeHeight="251680768" behindDoc="0" locked="0" layoutInCell="1" allowOverlap="1" wp14:anchorId="64701F03" wp14:editId="3C629014">
+              <wp:anchor distT="0" distB="0" distL="114300" distR="114300" simplePos="0" relativeHeight="251680768" behindDoc="0" locked="0" layoutInCell="1" allowOverlap="1" wp14:anchorId="1A907F0E" wp14:editId="3466FC60">
                 <wp:simplePos x="0" y="0"/>
                 <wp:positionH relativeFrom="column">
                   <wp:posOffset>441960</wp:posOffset>
@@ -1236,7 +1234,7 @@
         <mc:AlternateContent>
           <mc:Choice Requires="wps">
             <w:drawing>
-              <wp:anchor distT="0" distB="0" distL="114300" distR="114300" simplePos="0" relativeHeight="251679744" behindDoc="0" locked="0" layoutInCell="1" allowOverlap="1" wp14:anchorId="2C3E2EE0" wp14:editId="68991885">
+              <wp:anchor distT="0" distB="0" distL="114300" distR="114300" simplePos="0" relativeHeight="251679744" behindDoc="0" locked="0" layoutInCell="1" allowOverlap="1" wp14:anchorId="6DECC2DE" wp14:editId="2EFCB03E">
                 <wp:simplePos x="0" y="0"/>
                 <wp:positionH relativeFrom="column">
                   <wp:posOffset>441960</wp:posOffset>
@@ -1305,7 +1303,7 @@
         <mc:AlternateContent>
           <mc:Choice Requires="wps">
             <w:drawing>
-              <wp:anchor distT="0" distB="0" distL="114300" distR="114300" simplePos="0" relativeHeight="251676672" behindDoc="0" locked="0" layoutInCell="1" allowOverlap="1" wp14:anchorId="544E9BA7" wp14:editId="66B640BD">
+              <wp:anchor distT="0" distB="0" distL="114300" distR="114300" simplePos="0" relativeHeight="251676672" behindDoc="0" locked="0" layoutInCell="1" allowOverlap="1" wp14:anchorId="2F01FC16" wp14:editId="7A30AF5B">
                 <wp:simplePos x="0" y="0"/>
                 <wp:positionH relativeFrom="column">
                   <wp:posOffset>-445770</wp:posOffset>
@@ -1404,7 +1402,7 @@
         <mc:AlternateContent>
           <mc:Choice Requires="wps">
             <w:drawing>
-              <wp:anchor distT="0" distB="0" distL="114300" distR="114300" simplePos="0" relativeHeight="251659264" behindDoc="0" locked="0" layoutInCell="1" allowOverlap="1" wp14:anchorId="78DE8226" wp14:editId="0B33F6CD">
+              <wp:anchor distT="0" distB="0" distL="114300" distR="114300" simplePos="0" relativeHeight="251659264" behindDoc="0" locked="0" layoutInCell="1" allowOverlap="1" wp14:anchorId="38C42E52" wp14:editId="5931C7CB">
                 <wp:simplePos x="0" y="0"/>
                 <wp:positionH relativeFrom="column">
                   <wp:posOffset>-576580</wp:posOffset>
@@ -1519,7 +1517,7 @@
         <mc:AlternateContent>
           <mc:Choice Requires="wps">
             <w:drawing>
-              <wp:anchor distT="0" distB="0" distL="114300" distR="114300" simplePos="0" relativeHeight="251664384" behindDoc="0" locked="0" layoutInCell="1" allowOverlap="1" wp14:anchorId="638FC7D9" wp14:editId="1DF2C493">
+              <wp:anchor distT="0" distB="0" distL="114300" distR="114300" simplePos="0" relativeHeight="251664384" behindDoc="0" locked="0" layoutInCell="1" allowOverlap="1" wp14:anchorId="65CAA5F0" wp14:editId="2A4CD74F">
                 <wp:simplePos x="0" y="0"/>
                 <wp:positionH relativeFrom="column">
                   <wp:posOffset>2520950</wp:posOffset>
@@ -1622,7 +1620,7 @@
         <mc:AlternateContent>
           <mc:Choice Requires="wps">
             <w:drawing>
-              <wp:anchor distT="0" distB="0" distL="114300" distR="114300" simplePos="0" relativeHeight="251661312" behindDoc="0" locked="0" layoutInCell="1" allowOverlap="1" wp14:anchorId="056BEEBB" wp14:editId="18B23FAC">
+              <wp:anchor distT="0" distB="0" distL="114300" distR="114300" simplePos="0" relativeHeight="251661312" behindDoc="0" locked="0" layoutInCell="1" allowOverlap="1" wp14:anchorId="60ECB37C" wp14:editId="73AE8851">
                 <wp:simplePos x="0" y="0"/>
                 <wp:positionH relativeFrom="column">
                   <wp:posOffset>-575953</wp:posOffset>
@@ -1737,7 +1735,7 @@
         <mc:AlternateContent>
           <mc:Choice Requires="wps">
             <w:drawing>
-              <wp:anchor distT="0" distB="0" distL="114300" distR="114300" simplePos="0" relativeHeight="251660288" behindDoc="0" locked="0" layoutInCell="1" allowOverlap="1" wp14:anchorId="094164C2" wp14:editId="2CC30D97">
+              <wp:anchor distT="0" distB="0" distL="114300" distR="114300" simplePos="0" relativeHeight="251660288" behindDoc="0" locked="0" layoutInCell="1" allowOverlap="1" wp14:anchorId="09B07753" wp14:editId="51DE7435">
                 <wp:simplePos x="0" y="0"/>
                 <wp:positionH relativeFrom="column">
                   <wp:posOffset>4838065</wp:posOffset>
@@ -1790,7 +1788,7 @@
                                 <w:noProof/>
                               </w:rPr>
                               <w:drawing>
-                                <wp:inline distT="0" distB="0" distL="0" distR="0" wp14:anchorId="4DE96DA3" wp14:editId="0F1FE0BB">
+                                <wp:inline distT="0" distB="0" distL="0" distR="0" wp14:anchorId="1D416F16" wp14:editId="724F6DBD">
                                   <wp:extent cx="558140" cy="458410"/>
                                   <wp:effectExtent l="0" t="0" r="0" b="0"/>
                                   <wp:docPr id="37" name="Picture 37" descr="Image result for sql server"/>
@@ -1858,7 +1856,7 @@
                                 <w:noProof/>
                               </w:rPr>
                               <w:drawing>
-                                <wp:inline distT="0" distB="0" distL="0" distR="0" wp14:anchorId="54FD2998" wp14:editId="0F3186E3">
+                                <wp:inline distT="0" distB="0" distL="0" distR="0" wp14:anchorId="6C31E830" wp14:editId="51A57571">
                                   <wp:extent cx="571500" cy="552450"/>
                                   <wp:effectExtent l="0" t="0" r="0" b="0"/>
                                   <wp:docPr id="39" name="Picture 39"/>
@@ -1915,7 +1913,7 @@
                                 <w:noProof/>
                               </w:rPr>
                               <w:drawing>
-                                <wp:inline distT="0" distB="0" distL="0" distR="0" wp14:anchorId="7A105DB2" wp14:editId="60E76E72">
+                                <wp:inline distT="0" distB="0" distL="0" distR="0" wp14:anchorId="53976191" wp14:editId="7186D8A1">
                                   <wp:extent cx="568914" cy="717550"/>
                                   <wp:effectExtent l="0" t="0" r="3175" b="6350"/>
                                   <wp:docPr id="40" name="Picture 40"/>
@@ -2002,7 +2000,7 @@
                           <w:noProof/>
                         </w:rPr>
                         <w:drawing>
-                          <wp:inline distT="0" distB="0" distL="0" distR="0" wp14:anchorId="4DE96DA3" wp14:editId="0F1FE0BB">
+                          <wp:inline distT="0" distB="0" distL="0" distR="0" wp14:anchorId="1D416F16" wp14:editId="724F6DBD">
                             <wp:extent cx="558140" cy="458410"/>
                             <wp:effectExtent l="0" t="0" r="0" b="0"/>
                             <wp:docPr id="37" name="Picture 37" descr="Image result for sql server"/>
@@ -2019,7 +2017,7 @@
                                     </pic:cNvPicPr>
                                   </pic:nvPicPr>
                                   <pic:blipFill>
-                                    <a:blip r:embed="rId8">
+                                    <a:blip r:embed="rId5">
                                       <a:extLst>
                                         <a:ext uri="{28A0092B-C50C-407E-A947-70E740481C1C}">
                                           <a14:useLocalDpi xmlns:a14="http://schemas.microsoft.com/office/drawing/2010/main" val="0"/>
@@ -2070,7 +2068,7 @@
                           <w:noProof/>
                         </w:rPr>
                         <w:drawing>
-                          <wp:inline distT="0" distB="0" distL="0" distR="0" wp14:anchorId="54FD2998" wp14:editId="0F3186E3">
+                          <wp:inline distT="0" distB="0" distL="0" distR="0" wp14:anchorId="6C31E830" wp14:editId="51A57571">
                             <wp:extent cx="571500" cy="552450"/>
                             <wp:effectExtent l="0" t="0" r="0" b="0"/>
                             <wp:docPr id="39" name="Picture 39"/>
@@ -2085,7 +2083,7 @@
                                     <pic:cNvPicPr/>
                                   </pic:nvPicPr>
                                   <pic:blipFill rotWithShape="1">
-                                    <a:blip r:embed="rId9"/>
+                                    <a:blip r:embed="rId6"/>
                                     <a:srcRect b="17865"/>
                                     <a:stretch/>
                                   </pic:blipFill>
@@ -2127,7 +2125,7 @@
                           <w:noProof/>
                         </w:rPr>
                         <w:drawing>
-                          <wp:inline distT="0" distB="0" distL="0" distR="0" wp14:anchorId="7A105DB2" wp14:editId="60E76E72">
+                          <wp:inline distT="0" distB="0" distL="0" distR="0" wp14:anchorId="53976191" wp14:editId="7186D8A1">
                             <wp:extent cx="568914" cy="717550"/>
                             <wp:effectExtent l="0" t="0" r="3175" b="6350"/>
                             <wp:docPr id="40" name="Picture 40"/>
@@ -2142,7 +2140,7 @@
                                     <pic:cNvPicPr/>
                                   </pic:nvPicPr>
                                   <pic:blipFill>
-                                    <a:blip r:embed="rId10"/>
+                                    <a:blip r:embed="rId7"/>
                                     <a:stretch>
                                       <a:fillRect/>
                                     </a:stretch>
@@ -2198,6 +2196,8 @@
       </w:r>
     </w:p>
     <w:p/>
+    <w:bookmarkStart w:id="0" w:name="_GoBack"/>
+    <w:bookmarkEnd w:id="0"/>
     <w:p>
       <w:r>
         <w:rPr>
@@ -2206,7 +2206,7 @@
         <mc:AlternateContent>
           <mc:Choice Requires="wps">
             <w:drawing>
-              <wp:anchor distT="0" distB="0" distL="114300" distR="114300" simplePos="0" relativeHeight="251695104" behindDoc="0" locked="0" layoutInCell="1" allowOverlap="1" wp14:anchorId="0D2EDA9A" wp14:editId="5984F021">
+              <wp:anchor distT="0" distB="0" distL="114300" distR="114300" simplePos="0" relativeHeight="251695104" behindDoc="0" locked="0" layoutInCell="1" allowOverlap="1" wp14:anchorId="5E1CF2EA" wp14:editId="179FD6CC">
                 <wp:simplePos x="0" y="0"/>
                 <wp:positionH relativeFrom="column">
                   <wp:posOffset>4824730</wp:posOffset>
@@ -2272,7 +2272,7 @@
         <mc:AlternateContent>
           <mc:Choice Requires="wps">
             <w:drawing>
-              <wp:anchor distT="0" distB="0" distL="114300" distR="114300" simplePos="0" relativeHeight="251658239" behindDoc="0" locked="0" layoutInCell="1" allowOverlap="1" wp14:anchorId="60697232" wp14:editId="484EC6CC">
+              <wp:anchor distT="0" distB="0" distL="114300" distR="114300" simplePos="0" relativeHeight="251658239" behindDoc="0" locked="0" layoutInCell="1" allowOverlap="1" wp14:anchorId="6A001724" wp14:editId="2084A16A">
                 <wp:simplePos x="0" y="0"/>
                 <wp:positionH relativeFrom="column">
                   <wp:posOffset>949960</wp:posOffset>
@@ -2341,7 +2341,7 @@
         <mc:AlternateContent>
           <mc:Choice Requires="wps">
             <w:drawing>
-              <wp:anchor distT="0" distB="0" distL="114300" distR="114300" simplePos="0" relativeHeight="251663360" behindDoc="0" locked="0" layoutInCell="1" allowOverlap="1" wp14:anchorId="112D69C3" wp14:editId="163F15AA">
+              <wp:anchor distT="0" distB="0" distL="114300" distR="114300" simplePos="0" relativeHeight="251663360" behindDoc="0" locked="0" layoutInCell="1" allowOverlap="1" wp14:anchorId="1B31111D" wp14:editId="446A4274">
                 <wp:simplePos x="0" y="0"/>
                 <wp:positionH relativeFrom="column">
                   <wp:posOffset>954405</wp:posOffset>
@@ -2410,7 +2410,7 @@
         <mc:AlternateContent>
           <mc:Choice Requires="wps">
             <w:drawing>
-              <wp:anchor distT="0" distB="0" distL="114300" distR="114300" simplePos="0" relativeHeight="251693056" behindDoc="0" locked="0" layoutInCell="1" allowOverlap="1" wp14:anchorId="1B9254A5" wp14:editId="57C5EDE5">
+              <wp:anchor distT="0" distB="0" distL="114300" distR="114300" simplePos="0" relativeHeight="251693056" behindDoc="0" locked="0" layoutInCell="1" allowOverlap="1" wp14:anchorId="3B842978" wp14:editId="5837A574">
                 <wp:simplePos x="0" y="0"/>
                 <wp:positionH relativeFrom="column">
                   <wp:posOffset>4838700</wp:posOffset>
@@ -2476,7 +2476,7 @@
         <mc:AlternateContent>
           <mc:Choice Requires="wps">
             <w:drawing>
-              <wp:anchor distT="0" distB="0" distL="114300" distR="114300" simplePos="0" relativeHeight="251691008" behindDoc="0" locked="0" layoutInCell="1" allowOverlap="1" wp14:anchorId="5F444D9F" wp14:editId="5A62A806">
+              <wp:anchor distT="0" distB="0" distL="114300" distR="114300" simplePos="0" relativeHeight="251691008" behindDoc="0" locked="0" layoutInCell="1" allowOverlap="1" wp14:anchorId="69D32A34" wp14:editId="65070FA3">
                 <wp:simplePos x="0" y="0"/>
                 <wp:positionH relativeFrom="column">
                   <wp:posOffset>4838700</wp:posOffset>
@@ -2537,7 +2537,7 @@
       </w:r>
     </w:p>
     <w:sectPr>
-      <w:pgSz w:w="12240" w:h="15840" w:code="1"/>
+      <w:pgSz w:w="15840" w:h="12240" w:orient="landscape" w:code="1"/>
       <w:pgMar w:top="1440" w:right="1440" w:bottom="1440" w:left="1440" w:header="720" w:footer="720" w:gutter="0"/>
       <w:cols w:space="720"/>
       <w:docGrid w:linePitch="360"/>

</xml_diff>